<commit_message>
Update Syllabus and README
</commit_message>
<xml_diff>
--- a/syllabusHomrighausen.docx
+++ b/syllabusHomrighausen.docx
@@ -20,8 +20,6 @@
         </w:rPr>
         <w:t>6302: Experimental Statistics II</w:t>
       </w:r>
-      <w:bookmarkStart w:id="0" w:name="_GoBack"/>
-      <w:bookmarkEnd w:id="0"/>
     </w:p>
     <w:p>
       <w:pPr>
@@ -1165,7 +1163,21 @@
           <w:rFonts w:ascii="Helvetica" w:hAnsi="Helvetica"/>
           <w:sz w:val="22"/>
         </w:rPr>
-        <w:t xml:space="preserve"> exam, scheduled </w:t>
+        <w:t xml:space="preserve"> </w:t>
+      </w:r>
+      <w:r>
+        <w:rPr>
+          <w:rFonts w:ascii="Helvetica" w:hAnsi="Helvetica"/>
+          <w:sz w:val="22"/>
+        </w:rPr>
+        <w:t xml:space="preserve">midterm </w:t>
+      </w:r>
+      <w:r>
+        <w:rPr>
+          <w:rFonts w:ascii="Helvetica" w:hAnsi="Helvetica"/>
+          <w:sz w:val="22"/>
+        </w:rPr>
+        <w:t xml:space="preserve">exam, scheduled </w:t>
       </w:r>
       <w:r>
         <w:rPr>
@@ -1179,13 +1191,6 @@
           <w:rFonts w:ascii="Helvetica" w:hAnsi="Helvetica"/>
           <w:sz w:val="22"/>
         </w:rPr>
-        <w:t xml:space="preserve"> (roughly half way)</w:t>
-      </w:r>
-      <w:r>
-        <w:rPr>
-          <w:rFonts w:ascii="Helvetica" w:hAnsi="Helvetica"/>
-          <w:sz w:val="22"/>
-        </w:rPr>
         <w:t>.</w:t>
       </w:r>
       <w:r>
@@ -1193,7 +1198,7 @@
           <w:rFonts w:ascii="Helvetica" w:hAnsi="Helvetica"/>
           <w:sz w:val="22"/>
         </w:rPr>
-        <w:t xml:space="preserve">  Details to follow.</w:t>
+        <w:t xml:space="preserve"> </w:t>
       </w:r>
     </w:p>
     <w:p>
@@ -1288,21 +1293,16 @@
           <w:rFonts w:ascii="Helvetica" w:hAnsi="Helvetica"/>
           <w:sz w:val="22"/>
         </w:rPr>
-        <w:t>The project will include being given a dataset</w:t>
-      </w:r>
-      <w:r>
-        <w:rPr>
-          <w:rFonts w:ascii="Helvetica" w:hAnsi="Helvetica"/>
-          <w:sz w:val="22"/>
-        </w:rPr>
-        <w:t xml:space="preserve"> </w:t>
-      </w:r>
-      <w:r>
-        <w:rPr>
-          <w:rFonts w:ascii="Helvetica" w:hAnsi="Helvetica"/>
-          <w:sz w:val="22"/>
-        </w:rPr>
-        <w:t xml:space="preserve">and producing a presentation on your findings.  More details will be provided as the semester proceeds. </w:t>
+        <w:t>There will either be a final project or a midterm</w:t>
+      </w:r>
+      <w:bookmarkStart w:id="0" w:name="_GoBack"/>
+      <w:bookmarkEnd w:id="0"/>
+      <w:r>
+        <w:rPr>
+          <w:rFonts w:ascii="Helvetica" w:hAnsi="Helvetica"/>
+          <w:sz w:val="22"/>
+        </w:rPr>
+        <w:t xml:space="preserve">.  More details will be provided as the semester proceeds. </w:t>
       </w:r>
       <w:r>
         <w:rPr>

</xml_diff>